<commit_message>
Iteration Plan3.docx System-Wide Requirements Specification.docx updated according to reviews
</commit_message>
<xml_diff>
--- a/Iteration Plan3.docx
+++ b/Iteration Plan3.docx
@@ -62,7 +62,7 @@
     </w:p>
     <w:tbl>
       <w:tblPr>
-        <w:tblStyle w:val="a"/>
+        <w:tblStyle w:val="a5"/>
         <w:tblW w:w="9105" w:type="dxa"/>
         <w:tblInd w:w="110" w:type="dxa"/>
         <w:tblBorders>
@@ -77,10 +77,10 @@
         <w:tblLook w:val="0400" w:firstRow="0" w:lastRow="0" w:firstColumn="0" w:lastColumn="0" w:noHBand="0" w:noVBand="1"/>
       </w:tblPr>
       <w:tblGrid>
-        <w:gridCol w:w="1875"/>
-        <w:gridCol w:w="1980"/>
-        <w:gridCol w:w="4110"/>
-        <w:gridCol w:w="1140"/>
+        <w:gridCol w:w="1947"/>
+        <w:gridCol w:w="3145"/>
+        <w:gridCol w:w="2455"/>
+        <w:gridCol w:w="1558"/>
       </w:tblGrid>
       <w:tr>
         <w:trPr>
@@ -463,7 +463,7 @@
                 <w:sz w:val="22"/>
                 <w:szCs w:val="22"/>
               </w:rPr>
-              <w:t>Second version</w:t>
+              <w:t>Extending work item assignments.</w:t>
             </w:r>
           </w:p>
         </w:tc>
@@ -493,6 +493,161 @@
                 <w:szCs w:val="22"/>
               </w:rPr>
               <w:t>v 1.1</w:t>
+            </w:r>
+          </w:p>
+        </w:tc>
+      </w:tr>
+      <w:tr>
+        <w:trPr>
+          <w:trHeight w:val="255"/>
+        </w:trPr>
+        <w:tc>
+          <w:tcPr>
+            <w:tcW w:w="0" w:type="auto"/>
+            <w:tcBorders>
+              <w:top w:val="single" w:sz="6" w:space="0" w:color="000000"/>
+              <w:left w:val="single" w:sz="4" w:space="0" w:color="000000"/>
+              <w:bottom w:val="single" w:sz="6" w:space="0" w:color="000000"/>
+              <w:right w:val="single" w:sz="6" w:space="0" w:color="000000"/>
+            </w:tcBorders>
+            <w:vAlign w:val="bottom"/>
+          </w:tcPr>
+          <w:p>
+            <w:pPr>
+              <w:widowControl/>
+              <w:spacing w:line="240" w:lineRule="auto"/>
+              <w:ind w:hanging="2"/>
+              <w:rPr>
+                <w:sz w:val="22"/>
+                <w:szCs w:val="22"/>
+              </w:rPr>
+            </w:pPr>
+            <w:r>
+              <w:rPr>
+                <w:sz w:val="22"/>
+                <w:szCs w:val="22"/>
+              </w:rPr>
+              <w:t>08/05/2021</w:t>
+            </w:r>
+          </w:p>
+        </w:tc>
+        <w:tc>
+          <w:tcPr>
+            <w:tcW w:w="0" w:type="auto"/>
+            <w:tcBorders>
+              <w:top w:val="single" w:sz="6" w:space="0" w:color="000000"/>
+              <w:left w:val="single" w:sz="6" w:space="0" w:color="000000"/>
+              <w:bottom w:val="single" w:sz="6" w:space="0" w:color="000000"/>
+              <w:right w:val="single" w:sz="6" w:space="0" w:color="000000"/>
+            </w:tcBorders>
+            <w:vAlign w:val="bottom"/>
+          </w:tcPr>
+          <w:p>
+            <w:pPr>
+              <w:ind w:hanging="2"/>
+            </w:pPr>
+            <w:r>
+              <w:t>Irina Erofeeva</w:t>
+            </w:r>
+          </w:p>
+          <w:p>
+            <w:pPr>
+              <w:ind w:hanging="2"/>
+            </w:pPr>
+            <w:r>
+              <w:t>Ömer Denizoğlu</w:t>
+            </w:r>
+          </w:p>
+          <w:p>
+            <w:pPr>
+              <w:ind w:hanging="2"/>
+            </w:pPr>
+            <w:r>
+              <w:t>Durali Alagöz</w:t>
+            </w:r>
+          </w:p>
+          <w:p>
+            <w:pPr>
+              <w:widowControl/>
+              <w:ind w:hanging="2"/>
+            </w:pPr>
+            <w:r>
+              <w:t>M.Mert Dervişoğulları</w:t>
+            </w:r>
+          </w:p>
+        </w:tc>
+        <w:tc>
+          <w:tcPr>
+            <w:tcW w:w="0" w:type="auto"/>
+            <w:tcBorders>
+              <w:top w:val="single" w:sz="6" w:space="0" w:color="000000"/>
+              <w:left w:val="single" w:sz="6" w:space="0" w:color="000000"/>
+              <w:bottom w:val="single" w:sz="6" w:space="0" w:color="000000"/>
+              <w:right w:val="single" w:sz="6" w:space="0" w:color="000000"/>
+            </w:tcBorders>
+            <w:vAlign w:val="bottom"/>
+          </w:tcPr>
+          <w:p>
+            <w:pPr>
+              <w:widowControl/>
+              <w:spacing w:line="240" w:lineRule="auto"/>
+              <w:ind w:hanging="2"/>
+              <w:rPr>
+                <w:lang w:eastAsia="tr-TR"/>
+              </w:rPr>
+            </w:pPr>
+            <w:r>
+              <w:rPr>
+                <w:sz w:val="22"/>
+                <w:szCs w:val="22"/>
+              </w:rPr>
+              <w:t>Updated according to Iteration2</w:t>
+            </w:r>
+            <w:r>
+              <w:rPr>
+                <w:sz w:val="22"/>
+                <w:szCs w:val="22"/>
+              </w:rPr>
+              <w:t xml:space="preserve"> reviews.</w:t>
+            </w:r>
+          </w:p>
+          <w:p>
+            <w:pPr>
+              <w:widowControl/>
+              <w:spacing w:line="240" w:lineRule="auto"/>
+              <w:rPr>
+                <w:sz w:val="22"/>
+                <w:szCs w:val="22"/>
+              </w:rPr>
+            </w:pPr>
+          </w:p>
+        </w:tc>
+        <w:tc>
+          <w:tcPr>
+            <w:tcW w:w="0" w:type="auto"/>
+            <w:tcBorders>
+              <w:top w:val="single" w:sz="6" w:space="0" w:color="000000"/>
+              <w:left w:val="single" w:sz="6" w:space="0" w:color="000000"/>
+              <w:bottom w:val="single" w:sz="6" w:space="0" w:color="000000"/>
+              <w:right w:val="single" w:sz="4" w:space="0" w:color="000000"/>
+            </w:tcBorders>
+            <w:vAlign w:val="bottom"/>
+          </w:tcPr>
+          <w:p>
+            <w:pPr>
+              <w:widowControl/>
+              <w:ind w:hanging="2"/>
+              <w:rPr>
+                <w:sz w:val="22"/>
+                <w:szCs w:val="22"/>
+              </w:rPr>
+            </w:pPr>
+            <w:r>
+              <w:rPr>
+                <w:sz w:val="22"/>
+                <w:szCs w:val="22"/>
+              </w:rPr>
+              <w:t>v 1.2</w:t>
             </w:r>
           </w:p>
         </w:tc>
@@ -544,7 +699,7 @@
     </w:p>
     <w:tbl>
       <w:tblPr>
-        <w:tblStyle w:val="a0"/>
+        <w:tblStyle w:val="a6"/>
         <w:tblW w:w="7560" w:type="dxa"/>
         <w:tblInd w:w="468" w:type="dxa"/>
         <w:tblBorders>
@@ -619,7 +774,7 @@
           </w:tcPr>
           <w:p>
             <w:r>
-              <w:t>03/05/2021</w:t>
+              <w:t>06/05/2021</w:t>
             </w:r>
           </w:p>
         </w:tc>
@@ -947,7 +1102,19 @@
         <w:rPr>
           <w:color w:val="000000"/>
         </w:rPr>
-        <w:t>Defining Risks, Applying mitigation strategies related with iteration.</w:t>
+        <w:t xml:space="preserve">Defining Risks, </w:t>
+      </w:r>
+      <w:r>
+        <w:rPr>
+          <w:color w:val="000000"/>
+        </w:rPr>
+        <w:t>applying</w:t>
+      </w:r>
+      <w:r>
+        <w:rPr>
+          <w:color w:val="000000"/>
+        </w:rPr>
+        <w:t xml:space="preserve"> mitigation strategies related with iteration.</w:t>
       </w:r>
     </w:p>
     <w:p>
@@ -976,6 +1143,8 @@
         </w:rPr>
         <w:t>Create and Run Test Cases</w:t>
       </w:r>
+      <w:bookmarkStart w:id="2" w:name="_GoBack"/>
+      <w:bookmarkEnd w:id="2"/>
     </w:p>
     <w:p>
       <w:pPr>
@@ -1045,13 +1214,7 @@
         <w:rPr>
           <w:color w:val="000000"/>
         </w:rPr>
-        <w:t>Please see the Work Items List for Work Items to be addressed in this iteration</w:t>
-      </w:r>
-      <w:r>
-        <w:rPr>
-          <w:color w:val="000000"/>
-        </w:rPr>
-        <w:t>.</w:t>
+        <w:t>Please see the Work Items List for Work Items to be addressed in this iteration.</w:t>
       </w:r>
     </w:p>
     <w:p>
@@ -1073,8 +1236,8 @@
     </w:p>
     <w:tbl>
       <w:tblPr>
-        <w:tblStyle w:val="a1"/>
-        <w:tblW w:w="10471" w:type="dxa"/>
+        <w:tblStyle w:val="a7"/>
+        <w:tblW w:w="10467" w:type="dxa"/>
         <w:tblInd w:w="95" w:type="dxa"/>
         <w:tblBorders>
           <w:top w:val="single" w:sz="4" w:space="0" w:color="000000"/>
@@ -1088,8 +1251,8 @@
         <w:tblLook w:val="0000" w:firstRow="0" w:lastRow="0" w:firstColumn="0" w:lastColumn="0" w:noHBand="0" w:noVBand="0"/>
       </w:tblPr>
       <w:tblGrid>
-        <w:gridCol w:w="1608"/>
-        <w:gridCol w:w="886"/>
+        <w:gridCol w:w="1680"/>
+        <w:gridCol w:w="810"/>
         <w:gridCol w:w="989"/>
         <w:gridCol w:w="947"/>
         <w:gridCol w:w="1229"/>
@@ -1816,13 +1979,7 @@
               <w:spacing w:line="240" w:lineRule="auto"/>
             </w:pPr>
             <w:r>
-              <w:t>Im</w:t>
-            </w:r>
-            <w:r>
-              <w:t>plement Fully Dressed Use Case 5</w:t>
-            </w:r>
-            <w:r>
-              <w:t xml:space="preserve"> - Main Success Scenario</w:t>
+              <w:t>Implement Fully Dressed Use Case 5 - Main Success Scenario</w:t>
             </w:r>
           </w:p>
         </w:tc>
@@ -1964,13 +2121,7 @@
               <w:spacing w:line="240" w:lineRule="auto"/>
             </w:pPr>
             <w:r>
-              <w:t>Im</w:t>
-            </w:r>
-            <w:r>
-              <w:t>plement Use Case 7</w:t>
-            </w:r>
-            <w:r>
-              <w:t xml:space="preserve"> - Main Success Scenario</w:t>
+              <w:t>Implement Use Case 7 - Main Success Scenario</w:t>
             </w:r>
           </w:p>
         </w:tc>
@@ -2334,11 +2485,11 @@
             <w:vAlign w:val="bottom"/>
           </w:tcPr>
           <w:p>
+            <w:bookmarkStart w:id="3" w:name="_heading=h.gjdgxs" w:colFirst="0" w:colLast="0"/>
+            <w:bookmarkEnd w:id="3"/>
             <w:r>
               <w:t>Mert Dervişoğulları</w:t>
             </w:r>
-            <w:bookmarkStart w:id="2" w:name="_GoBack"/>
-            <w:bookmarkEnd w:id="2"/>
           </w:p>
         </w:tc>
         <w:tc>
@@ -2352,7 +2503,7 @@
               <w:jc w:val="right"/>
             </w:pPr>
             <w:r>
-              <w:t>8</w:t>
+              <w:t>0</w:t>
             </w:r>
           </w:p>
         </w:tc>
@@ -2828,7 +2979,7 @@
     <w:p/>
     <w:tbl>
       <w:tblPr>
-        <w:tblStyle w:val="a2"/>
+        <w:tblStyle w:val="a8"/>
         <w:tblW w:w="9576" w:type="dxa"/>
         <w:tblBorders>
           <w:top w:val="single" w:sz="4" w:space="0" w:color="000000"/>
@@ -3195,15 +3346,6 @@
       <w:r>
         <w:t>Architecture Notebook and Design Document shall be finished.</w:t>
       </w:r>
-    </w:p>
-    <w:p>
-      <w:pPr>
-        <w:pStyle w:val="Heading2"/>
-        <w:ind w:left="0" w:firstLine="0"/>
-        <w:rPr>
-          <w:rFonts w:ascii="Times New Roman" w:hAnsi="Times New Roman"/>
-        </w:rPr>
-      </w:pPr>
     </w:p>
     <w:p/>
     <w:p/>
@@ -3263,7 +3405,7 @@
   </w:p>
   <w:tbl>
     <w:tblPr>
-      <w:tblStyle w:val="a4"/>
+      <w:tblStyle w:val="aa"/>
       <w:tblW w:w="9486" w:type="dxa"/>
       <w:tblBorders>
         <w:top w:val="single" w:sz="6" w:space="0" w:color="000000"/>
@@ -3425,7 +3567,7 @@
   </w:p>
   <w:tbl>
     <w:tblPr>
-      <w:tblStyle w:val="a3"/>
+      <w:tblStyle w:val="a9"/>
       <w:tblW w:w="9558" w:type="dxa"/>
       <w:tblBorders>
         <w:top w:val="single" w:sz="6" w:space="0" w:color="000000"/>
@@ -3486,7 +3628,7 @@
             <w:ind w:right="68"/>
           </w:pPr>
           <w:r>
-            <w:t>v. 1.1</w:t>
+            <w:t>v. 1.2</w:t>
           </w:r>
         </w:p>
       </w:tc>
@@ -3508,7 +3650,7 @@
         </w:tcPr>
         <w:p>
           <w:r>
-            <w:t xml:space="preserve">  Date:  01/05/2021</w:t>
+            <w:t xml:space="preserve">  Date:  08/05/2021</w:t>
           </w:r>
         </w:p>
       </w:tc>
@@ -3539,123 +3681,9 @@
 <file path=word/numbering.xml><?xml version="1.0" encoding="utf-8"?>
 <w:numbering xmlns:wpc="http://schemas.microsoft.com/office/word/2010/wordprocessingCanvas" xmlns:cx="http://schemas.microsoft.com/office/drawing/2014/chartex" xmlns:cx1="http://schemas.microsoft.com/office/drawing/2015/9/8/chartex" xmlns:mc="http://schemas.openxmlformats.org/markup-compatibility/2006" xmlns:o="urn:schemas-microsoft-com:office:office" xmlns:r="http://schemas.openxmlformats.org/officeDocument/2006/relationships" xmlns:m="http://schemas.openxmlformats.org/officeDocument/2006/math" xmlns:v="urn:schemas-microsoft-com:vml" xmlns:wp14="http://schemas.microsoft.com/office/word/2010/wordprocessingDrawing" xmlns:wp="http://schemas.openxmlformats.org/drawingml/2006/wordprocessingDrawing" xmlns:w10="urn:schemas-microsoft-com:office:word" xmlns:w="http://schemas.openxmlformats.org/wordprocessingml/2006/main" xmlns:w14="http://schemas.microsoft.com/office/word/2010/wordml" xmlns:w15="http://schemas.microsoft.com/office/word/2012/wordml" xmlns:w16se="http://schemas.microsoft.com/office/word/2015/wordml/symex" xmlns:wpg="http://schemas.microsoft.com/office/word/2010/wordprocessingGroup" xmlns:wpi="http://schemas.microsoft.com/office/word/2010/wordprocessingInk" xmlns:wne="http://schemas.microsoft.com/office/word/2006/wordml" xmlns:wps="http://schemas.microsoft.com/office/word/2010/wordprocessingShape" mc:Ignorable="w14 w15 w16se wp14">
   <w:abstractNum w:abstractNumId="0" w15:restartNumberingAfterBreak="0">
-    <w:nsid w:val="11B8674F"/>
+    <w:nsid w:val="1E9C0C33"/>
     <w:multiLevelType w:val="multilevel"/>
-    <w:tmpl w:val="429CD8E8"/>
-    <w:lvl w:ilvl="0">
-      <w:start w:val="1"/>
-      <w:numFmt w:val="decimal"/>
-      <w:pStyle w:val="Heading2"/>
-      <w:lvlText w:val="%1."/>
-      <w:lvlJc w:val="left"/>
-      <w:pPr>
-        <w:tabs>
-          <w:tab w:val="num" w:pos="720"/>
-        </w:tabs>
-        <w:ind w:left="720" w:hanging="720"/>
-      </w:pPr>
-    </w:lvl>
-    <w:lvl w:ilvl="1">
-      <w:start w:val="1"/>
-      <w:numFmt w:val="decimal"/>
-      <w:lvlText w:val="%2."/>
-      <w:lvlJc w:val="left"/>
-      <w:pPr>
-        <w:tabs>
-          <w:tab w:val="num" w:pos="1440"/>
-        </w:tabs>
-        <w:ind w:left="1440" w:hanging="720"/>
-      </w:pPr>
-    </w:lvl>
-    <w:lvl w:ilvl="2">
-      <w:start w:val="1"/>
-      <w:numFmt w:val="decimal"/>
-      <w:lvlText w:val="%3."/>
-      <w:lvlJc w:val="left"/>
-      <w:pPr>
-        <w:tabs>
-          <w:tab w:val="num" w:pos="2160"/>
-        </w:tabs>
-        <w:ind w:left="2160" w:hanging="720"/>
-      </w:pPr>
-    </w:lvl>
-    <w:lvl w:ilvl="3">
-      <w:start w:val="1"/>
-      <w:numFmt w:val="decimal"/>
-      <w:lvlText w:val="%4."/>
-      <w:lvlJc w:val="left"/>
-      <w:pPr>
-        <w:tabs>
-          <w:tab w:val="num" w:pos="2880"/>
-        </w:tabs>
-        <w:ind w:left="2880" w:hanging="720"/>
-      </w:pPr>
-    </w:lvl>
-    <w:lvl w:ilvl="4">
-      <w:start w:val="1"/>
-      <w:numFmt w:val="decimal"/>
-      <w:lvlText w:val="%5."/>
-      <w:lvlJc w:val="left"/>
-      <w:pPr>
-        <w:tabs>
-          <w:tab w:val="num" w:pos="3600"/>
-        </w:tabs>
-        <w:ind w:left="3600" w:hanging="720"/>
-      </w:pPr>
-    </w:lvl>
-    <w:lvl w:ilvl="5">
-      <w:start w:val="1"/>
-      <w:numFmt w:val="decimal"/>
-      <w:lvlText w:val="%6."/>
-      <w:lvlJc w:val="left"/>
-      <w:pPr>
-        <w:tabs>
-          <w:tab w:val="num" w:pos="4320"/>
-        </w:tabs>
-        <w:ind w:left="4320" w:hanging="720"/>
-      </w:pPr>
-    </w:lvl>
-    <w:lvl w:ilvl="6">
-      <w:start w:val="1"/>
-      <w:numFmt w:val="decimal"/>
-      <w:lvlText w:val="%7."/>
-      <w:lvlJc w:val="left"/>
-      <w:pPr>
-        <w:tabs>
-          <w:tab w:val="num" w:pos="5040"/>
-        </w:tabs>
-        <w:ind w:left="5040" w:hanging="720"/>
-      </w:pPr>
-    </w:lvl>
-    <w:lvl w:ilvl="7">
-      <w:start w:val="1"/>
-      <w:numFmt w:val="decimal"/>
-      <w:lvlText w:val="%8."/>
-      <w:lvlJc w:val="left"/>
-      <w:pPr>
-        <w:tabs>
-          <w:tab w:val="num" w:pos="5760"/>
-        </w:tabs>
-        <w:ind w:left="5760" w:hanging="720"/>
-      </w:pPr>
-    </w:lvl>
-    <w:lvl w:ilvl="8">
-      <w:start w:val="1"/>
-      <w:numFmt w:val="decimal"/>
-      <w:lvlText w:val="%9."/>
-      <w:lvlJc w:val="left"/>
-      <w:pPr>
-        <w:tabs>
-          <w:tab w:val="num" w:pos="6480"/>
-        </w:tabs>
-        <w:ind w:left="6480" w:hanging="720"/>
-      </w:pPr>
-    </w:lvl>
-  </w:abstractNum>
-  <w:abstractNum w:abstractNumId="1" w15:restartNumberingAfterBreak="0">
-    <w:nsid w:val="630B6B26"/>
-    <w:multiLevelType w:val="multilevel"/>
-    <w:tmpl w:val="DB862A7A"/>
+    <w:tmpl w:val="52447638"/>
     <w:lvl w:ilvl="0">
       <w:start w:val="1"/>
       <w:numFmt w:val="bullet"/>
@@ -3772,10 +3800,97 @@
       </w:rPr>
     </w:lvl>
   </w:abstractNum>
+  <w:abstractNum w:abstractNumId="1" w15:restartNumberingAfterBreak="0">
+    <w:nsid w:val="62FD48F5"/>
+    <w:multiLevelType w:val="multilevel"/>
+    <w:tmpl w:val="55B682EE"/>
+    <w:lvl w:ilvl="0">
+      <w:start w:val="1"/>
+      <w:numFmt w:val="decimal"/>
+      <w:pStyle w:val="Heading2"/>
+      <w:lvlText w:val="%1."/>
+      <w:lvlJc w:val="left"/>
+      <w:pPr>
+        <w:ind w:left="720" w:hanging="720"/>
+      </w:pPr>
+    </w:lvl>
+    <w:lvl w:ilvl="1">
+      <w:start w:val="1"/>
+      <w:numFmt w:val="decimal"/>
+      <w:lvlText w:val="%2."/>
+      <w:lvlJc w:val="left"/>
+      <w:pPr>
+        <w:ind w:left="1440" w:hanging="720"/>
+      </w:pPr>
+    </w:lvl>
+    <w:lvl w:ilvl="2">
+      <w:start w:val="1"/>
+      <w:numFmt w:val="decimal"/>
+      <w:lvlText w:val="%3."/>
+      <w:lvlJc w:val="left"/>
+      <w:pPr>
+        <w:ind w:left="2160" w:hanging="720"/>
+      </w:pPr>
+    </w:lvl>
+    <w:lvl w:ilvl="3">
+      <w:start w:val="1"/>
+      <w:numFmt w:val="decimal"/>
+      <w:lvlText w:val="%4."/>
+      <w:lvlJc w:val="left"/>
+      <w:pPr>
+        <w:ind w:left="2880" w:hanging="720"/>
+      </w:pPr>
+    </w:lvl>
+    <w:lvl w:ilvl="4">
+      <w:start w:val="1"/>
+      <w:numFmt w:val="decimal"/>
+      <w:lvlText w:val="%5."/>
+      <w:lvlJc w:val="left"/>
+      <w:pPr>
+        <w:ind w:left="3600" w:hanging="720"/>
+      </w:pPr>
+    </w:lvl>
+    <w:lvl w:ilvl="5">
+      <w:start w:val="1"/>
+      <w:numFmt w:val="decimal"/>
+      <w:lvlText w:val="%6."/>
+      <w:lvlJc w:val="left"/>
+      <w:pPr>
+        <w:ind w:left="4320" w:hanging="720"/>
+      </w:pPr>
+    </w:lvl>
+    <w:lvl w:ilvl="6">
+      <w:start w:val="1"/>
+      <w:numFmt w:val="decimal"/>
+      <w:lvlText w:val="%7."/>
+      <w:lvlJc w:val="left"/>
+      <w:pPr>
+        <w:ind w:left="5040" w:hanging="720"/>
+      </w:pPr>
+    </w:lvl>
+    <w:lvl w:ilvl="7">
+      <w:start w:val="1"/>
+      <w:numFmt w:val="decimal"/>
+      <w:lvlText w:val="%8."/>
+      <w:lvlJc w:val="left"/>
+      <w:pPr>
+        <w:ind w:left="5760" w:hanging="720"/>
+      </w:pPr>
+    </w:lvl>
+    <w:lvl w:ilvl="8">
+      <w:start w:val="1"/>
+      <w:numFmt w:val="decimal"/>
+      <w:lvlText w:val="%9."/>
+      <w:lvlJc w:val="left"/>
+      <w:pPr>
+        <w:ind w:left="6480" w:hanging="720"/>
+      </w:pPr>
+    </w:lvl>
+  </w:abstractNum>
   <w:abstractNum w:abstractNumId="2" w15:restartNumberingAfterBreak="0">
-    <w:nsid w:val="7F1406EA"/>
+    <w:nsid w:val="6FE97CE6"/>
     <w:multiLevelType w:val="multilevel"/>
-    <w:tmpl w:val="D972672A"/>
+    <w:tmpl w:val="CC325644"/>
     <w:lvl w:ilvl="0">
       <w:start w:val="1"/>
       <w:numFmt w:val="bullet"/>
@@ -3886,43 +4001,13 @@
     </w:lvl>
   </w:abstractNum>
   <w:num w:numId="1">
-    <w:abstractNumId w:val="1"/>
+    <w:abstractNumId w:val="0"/>
   </w:num>
   <w:num w:numId="2">
     <w:abstractNumId w:val="2"/>
   </w:num>
   <w:num w:numId="3">
-    <w:abstractNumId w:val="0"/>
-  </w:num>
-  <w:num w:numId="4">
-    <w:abstractNumId w:val="0"/>
-    <w:lvlOverride w:ilvl="0">
-      <w:startOverride w:val="1"/>
-    </w:lvlOverride>
-    <w:lvlOverride w:ilvl="1">
-      <w:startOverride w:val="1"/>
-    </w:lvlOverride>
-    <w:lvlOverride w:ilvl="2">
-      <w:startOverride w:val="1"/>
-    </w:lvlOverride>
-    <w:lvlOverride w:ilvl="3">
-      <w:startOverride w:val="1"/>
-    </w:lvlOverride>
-    <w:lvlOverride w:ilvl="4">
-      <w:startOverride w:val="1"/>
-    </w:lvlOverride>
-    <w:lvlOverride w:ilvl="5">
-      <w:startOverride w:val="1"/>
-    </w:lvlOverride>
-    <w:lvlOverride w:ilvl="6">
-      <w:startOverride w:val="1"/>
-    </w:lvlOverride>
-    <w:lvlOverride w:ilvl="7">
-      <w:startOverride w:val="1"/>
-    </w:lvlOverride>
-    <w:lvlOverride w:ilvl="8">
-      <w:startOverride w:val="1"/>
-    </w:lvlOverride>
+    <w:abstractNumId w:val="1"/>
   </w:num>
 </w:numbering>
 </file>
@@ -5023,6 +5108,72 @@
       </w:tblCellMar>
     </w:tblPr>
   </w:style>
+  <w:style w:type="table" w:customStyle="1" w:styleId="a5">
+    <w:basedOn w:val="TableNormal"/>
+    <w:tblPr>
+      <w:tblStyleRowBandSize w:val="1"/>
+      <w:tblStyleColBandSize w:val="1"/>
+      <w:tblCellMar>
+        <w:left w:w="115" w:type="dxa"/>
+        <w:right w:w="115" w:type="dxa"/>
+      </w:tblCellMar>
+    </w:tblPr>
+  </w:style>
+  <w:style w:type="table" w:customStyle="1" w:styleId="a6">
+    <w:basedOn w:val="TableNormal"/>
+    <w:tblPr>
+      <w:tblStyleRowBandSize w:val="1"/>
+      <w:tblStyleColBandSize w:val="1"/>
+      <w:tblCellMar>
+        <w:left w:w="115" w:type="dxa"/>
+        <w:right w:w="115" w:type="dxa"/>
+      </w:tblCellMar>
+    </w:tblPr>
+  </w:style>
+  <w:style w:type="table" w:customStyle="1" w:styleId="a7">
+    <w:basedOn w:val="TableNormal"/>
+    <w:tblPr>
+      <w:tblStyleRowBandSize w:val="1"/>
+      <w:tblStyleColBandSize w:val="1"/>
+      <w:tblCellMar>
+        <w:left w:w="115" w:type="dxa"/>
+        <w:right w:w="115" w:type="dxa"/>
+      </w:tblCellMar>
+    </w:tblPr>
+  </w:style>
+  <w:style w:type="table" w:customStyle="1" w:styleId="a8">
+    <w:basedOn w:val="TableNormal"/>
+    <w:tblPr>
+      <w:tblStyleRowBandSize w:val="1"/>
+      <w:tblStyleColBandSize w:val="1"/>
+      <w:tblCellMar>
+        <w:left w:w="115" w:type="dxa"/>
+        <w:right w:w="115" w:type="dxa"/>
+      </w:tblCellMar>
+    </w:tblPr>
+  </w:style>
+  <w:style w:type="table" w:customStyle="1" w:styleId="a9">
+    <w:basedOn w:val="TableNormal"/>
+    <w:tblPr>
+      <w:tblStyleRowBandSize w:val="1"/>
+      <w:tblStyleColBandSize w:val="1"/>
+      <w:tblCellMar>
+        <w:left w:w="115" w:type="dxa"/>
+        <w:right w:w="115" w:type="dxa"/>
+      </w:tblCellMar>
+    </w:tblPr>
+  </w:style>
+  <w:style w:type="table" w:customStyle="1" w:styleId="aa">
+    <w:basedOn w:val="TableNormal"/>
+    <w:tblPr>
+      <w:tblStyleRowBandSize w:val="1"/>
+      <w:tblStyleColBandSize w:val="1"/>
+      <w:tblCellMar>
+        <w:left w:w="115" w:type="dxa"/>
+        <w:right w:w="115" w:type="dxa"/>
+      </w:tblCellMar>
+    </w:tblPr>
+  </w:style>
 </w:styles>
 </file>
 
@@ -5289,7 +5440,7 @@
 
 <file path=customXml/item1.xml><?xml version="1.0" encoding="utf-8"?>
 <go:gDocsCustomXmlDataStorage xmlns:go="http://customooxmlschemas.google.com/" xmlns:r="http://schemas.openxmlformats.org/officeDocument/2006/relationships">
-  <go:docsCustomData xmlns:go="http://customooxmlschemas.google.com/" roundtripDataSignature="AMtx7mh8LWMQF2s8Vsw0D4O60tSvNvFF/Q==">AMUW2mUsqS5kPvzxfN9vg3vq+0xRFHI5YNqWfX1rviHoQLWj7lHiJlmclfcdQWkmfmIdB9W7lBEX8q06vHbkYyGMy/o1CLvNkTGqlV4VEjYBuq2fnFUwcrLzS/3mbS8i8+Em1yXX4UpCLfDtcHBQ3GpEh5cwonX3fA==</go:docsCustomData>
+  <go:docsCustomData xmlns:go="http://customooxmlschemas.google.com/" roundtripDataSignature="AMtx7mjrzrqYJbMdhn6zdtMD1GIzXlncfg==">AMUW2mUtJfFcaNZDSENE8QMgOjT9sKb1faTByR0BWedNRFZSELiwQMUprfphaj7PTkp67t2ZTSqXjsPFzgaSpljcEB1bE1yk1ZERL7PpeC6KvS7mzm/NCTvPY/k6j0cxh2zcNNhI14oUeqjMnM/qrnReTZCd9B8l3w==</go:docsCustomData>
 </go:gDocsCustomXmlDataStorage>
 </file>
 

</xml_diff>